<commit_message>
Added test for add-numbering-to-document-titles on split.
</commit_message>
<xml_diff>
--- a/pso-docx-ant/src/test/import/cases/document-split-document-true-numbering-true-outline-level/document-split-document-true-numbering-true-outline-level.docx
+++ b/pso-docx-ant/src/test/import/cases/document-split-document-true-numbering-true-outline-level/document-split-document-true-numbering-true-outline-level.docx
@@ -3,8 +3,6 @@
 <w:document xmlns:wpc="http://schemas.microsoft.com/office/word/2010/wordprocessingCanvas" xmlns:mc="http://schemas.openxmlformats.org/markup-compatibility/2006" xmlns:o="urn:schemas-microsoft-com:office:office" xmlns:r="http://schemas.openxmlformats.org/officeDocument/2006/relationships" xmlns:m="http://schemas.openxmlformats.org/officeDocument/2006/math" xmlns:v="urn:schemas-microsoft-com:vml" xmlns:wp14="http://schemas.microsoft.com/office/word/2010/wordprocessingDrawing" xmlns:wp="http://schemas.openxmlformats.org/drawingml/2006/wordprocessingDrawing" xmlns:w10="urn:schemas-microsoft-com:office:word" xmlns:w="http://schemas.openxmlformats.org/wordprocessingml/2006/main" xmlns:w14="http://schemas.microsoft.com/office/word/2010/wordml" xmlns:wpg="http://schemas.microsoft.com/office/word/2010/wordprocessingGroup" xmlns:wpi="http://schemas.microsoft.com/office/word/2010/wordprocessingInk" xmlns:wne="http://schemas.microsoft.com/office/word/2006/wordml" xmlns:wps="http://schemas.microsoft.com/office/word/2010/wordprocessingShape" mc:Ignorable="w14 wp14">
   <w:body>
     <w:p>
-      <w:bookmarkStart w:id="0" w:name="_GoBack"/>
-      <w:bookmarkEnd w:id="0"/>
       <w:r>
         <w:t xml:space="preserve">Test Case </w:t>
       </w:r>
@@ -19,7 +17,15 @@
     </w:p>
     <w:p>
       <w:r>
-        <w:t>Test of that true in document split is working, with valid outline level split values. Test of document numbering set to true, even with document split</w:t>
+        <w:t xml:space="preserve">Test of that true in document split is </w:t>
+      </w:r>
+      <w:proofErr w:type="gramStart"/>
+      <w:r>
+        <w:t>working,</w:t>
+      </w:r>
+      <w:proofErr w:type="gramEnd"/>
+      <w:r>
+        <w:t xml:space="preserve"> with valid outline level split values. Test of document numbering set to true, even with document split</w:t>
       </w:r>
     </w:p>
     <w:p/>
@@ -28,7 +34,7 @@
         <w:pStyle w:val="Heading1"/>
       </w:pPr>
       <w:r>
-        <w:t>Heading 1.1</w:t>
+        <w:t>Heading 1</w:t>
       </w:r>
     </w:p>
     <w:p>
@@ -36,7 +42,10 @@
         <w:pStyle w:val="Heading2"/>
       </w:pPr>
       <w:r>
-        <w:t>Heading 2</w:t>
+        <w:t xml:space="preserve">Heading </w:t>
+      </w:r>
+      <w:r>
+        <w:t>1.1</w:t>
       </w:r>
     </w:p>
     <w:p>
@@ -49,7 +58,10 @@
         <w:pStyle w:val="Heading1"/>
       </w:pPr>
       <w:r>
-        <w:t>Heading 1.2</w:t>
+        <w:t xml:space="preserve">Heading </w:t>
+      </w:r>
+      <w:r>
+        <w:t>2</w:t>
       </w:r>
     </w:p>
     <w:p>
@@ -57,7 +69,10 @@
         <w:pStyle w:val="Heading2"/>
       </w:pPr>
       <w:r>
-        <w:t>Heading 2</w:t>
+        <w:t xml:space="preserve">Heading </w:t>
+      </w:r>
+      <w:r>
+        <w:t>2.1</w:t>
       </w:r>
     </w:p>
     <w:p>
@@ -70,7 +85,10 @@
         <w:pStyle w:val="Heading1"/>
       </w:pPr>
       <w:r>
-        <w:t>Heading 1.3</w:t>
+        <w:t xml:space="preserve">Heading </w:t>
+      </w:r>
+      <w:r>
+        <w:t>3</w:t>
       </w:r>
     </w:p>
     <w:p>
@@ -78,7 +96,12 @@
         <w:pStyle w:val="Heading1"/>
       </w:pPr>
       <w:r>
-        <w:t>Heading 1.4</w:t>
+        <w:t xml:space="preserve">Heading </w:t>
+      </w:r>
+      <w:bookmarkStart w:id="0" w:name="_GoBack"/>
+      <w:bookmarkEnd w:id="0"/>
+      <w:r>
+        <w:t>4</w:t>
       </w:r>
     </w:p>
     <w:p>
@@ -90,9 +113,11 @@
       </w:r>
     </w:p>
     <w:p>
+      <w:proofErr w:type="gramStart"/>
       <w:r>
         <w:t>text</w:t>
       </w:r>
+      <w:proofErr w:type="gramEnd"/>
     </w:p>
     <w:p>
       <w:pPr>
@@ -103,9 +128,11 @@
       </w:r>
     </w:p>
     <w:p>
+      <w:proofErr w:type="gramStart"/>
       <w:r>
         <w:t>text</w:t>
       </w:r>
+      <w:proofErr w:type="gramEnd"/>
     </w:p>
     <w:p>
       <w:pPr>
@@ -116,9 +143,11 @@
       </w:r>
     </w:p>
     <w:p>
+      <w:proofErr w:type="gramStart"/>
       <w:r>
         <w:t>text</w:t>
       </w:r>
+      <w:proofErr w:type="gramEnd"/>
     </w:p>
     <w:p>
       <w:pPr>
@@ -129,9 +158,11 @@
       </w:r>
     </w:p>
     <w:p>
+      <w:proofErr w:type="gramStart"/>
       <w:r>
         <w:t>text</w:t>
       </w:r>
+      <w:proofErr w:type="gramEnd"/>
     </w:p>
     <w:p>
       <w:pPr>
@@ -142,9 +173,11 @@
       </w:r>
     </w:p>
     <w:p>
+      <w:proofErr w:type="gramStart"/>
       <w:r>
         <w:t>text</w:t>
       </w:r>
+      <w:proofErr w:type="gramEnd"/>
     </w:p>
     <w:p>
       <w:pPr>
@@ -156,9 +189,11 @@
     </w:p>
     <w:p/>
     <w:p>
+      <w:proofErr w:type="gramStart"/>
       <w:r>
         <w:t>text</w:t>
       </w:r>
+      <w:proofErr w:type="gramEnd"/>
     </w:p>
     <w:sectPr>
       <w:pgSz w:w="11906" w:h="16838"/>
@@ -1078,6 +1113,101 @@
     </w:lvl>
   </w:abstractNum>
   <w:abstractNum w:abstractNumId="17">
+    <w:nsid w:val="78906D44"/>
+    <w:multiLevelType w:val="multilevel"/>
+    <w:tmpl w:val="08090025"/>
+    <w:lvl w:ilvl="0">
+      <w:start w:val="1"/>
+      <w:numFmt w:val="decimal"/>
+      <w:pStyle w:val="Heading1"/>
+      <w:lvlText w:val="%1"/>
+      <w:lvlJc w:val="left"/>
+      <w:pPr>
+        <w:ind w:left="432" w:hanging="432"/>
+      </w:pPr>
+    </w:lvl>
+    <w:lvl w:ilvl="1">
+      <w:start w:val="1"/>
+      <w:numFmt w:val="decimal"/>
+      <w:pStyle w:val="Heading2"/>
+      <w:lvlText w:val="%1.%2"/>
+      <w:lvlJc w:val="left"/>
+      <w:pPr>
+        <w:ind w:left="576" w:hanging="576"/>
+      </w:pPr>
+    </w:lvl>
+    <w:lvl w:ilvl="2">
+      <w:start w:val="1"/>
+      <w:numFmt w:val="decimal"/>
+      <w:pStyle w:val="Heading3"/>
+      <w:lvlText w:val="%1.%2.%3"/>
+      <w:lvlJc w:val="left"/>
+      <w:pPr>
+        <w:ind w:left="720" w:hanging="720"/>
+      </w:pPr>
+    </w:lvl>
+    <w:lvl w:ilvl="3">
+      <w:start w:val="1"/>
+      <w:numFmt w:val="decimal"/>
+      <w:pStyle w:val="Heading4"/>
+      <w:lvlText w:val="%1.%2.%3.%4"/>
+      <w:lvlJc w:val="left"/>
+      <w:pPr>
+        <w:ind w:left="864" w:hanging="864"/>
+      </w:pPr>
+    </w:lvl>
+    <w:lvl w:ilvl="4">
+      <w:start w:val="1"/>
+      <w:numFmt w:val="decimal"/>
+      <w:pStyle w:val="Heading5"/>
+      <w:lvlText w:val="%1.%2.%3.%4.%5"/>
+      <w:lvlJc w:val="left"/>
+      <w:pPr>
+        <w:ind w:left="1008" w:hanging="1008"/>
+      </w:pPr>
+    </w:lvl>
+    <w:lvl w:ilvl="5">
+      <w:start w:val="1"/>
+      <w:numFmt w:val="decimal"/>
+      <w:pStyle w:val="Heading6"/>
+      <w:lvlText w:val="%1.%2.%3.%4.%5.%6"/>
+      <w:lvlJc w:val="left"/>
+      <w:pPr>
+        <w:ind w:left="1152" w:hanging="1152"/>
+      </w:pPr>
+    </w:lvl>
+    <w:lvl w:ilvl="6">
+      <w:start w:val="1"/>
+      <w:numFmt w:val="decimal"/>
+      <w:pStyle w:val="Heading7"/>
+      <w:lvlText w:val="%1.%2.%3.%4.%5.%6.%7"/>
+      <w:lvlJc w:val="left"/>
+      <w:pPr>
+        <w:ind w:left="1296" w:hanging="1296"/>
+      </w:pPr>
+    </w:lvl>
+    <w:lvl w:ilvl="7">
+      <w:start w:val="1"/>
+      <w:numFmt w:val="decimal"/>
+      <w:pStyle w:val="Heading8"/>
+      <w:lvlText w:val="%1.%2.%3.%4.%5.%6.%7.%8"/>
+      <w:lvlJc w:val="left"/>
+      <w:pPr>
+        <w:ind w:left="1440" w:hanging="1440"/>
+      </w:pPr>
+    </w:lvl>
+    <w:lvl w:ilvl="8">
+      <w:start w:val="1"/>
+      <w:numFmt w:val="decimal"/>
+      <w:pStyle w:val="Heading9"/>
+      <w:lvlText w:val="%1.%2.%3.%4.%5.%6.%7.%8.%9"/>
+      <w:lvlJc w:val="left"/>
+      <w:pPr>
+        <w:ind w:left="1584" w:hanging="1584"/>
+      </w:pPr>
+    </w:lvl>
+  </w:abstractNum>
+  <w:abstractNum w:abstractNumId="18">
     <w:nsid w:val="7D9217F1"/>
     <w:multiLevelType w:val="multilevel"/>
     <w:tmpl w:val="0C09001F"/>
@@ -1185,7 +1315,7 @@
     <w:abstractNumId w:val="14"/>
   </w:num>
   <w:num w:numId="8">
-    <w:abstractNumId w:val="17"/>
+    <w:abstractNumId w:val="18"/>
   </w:num>
   <w:num w:numId="9">
     <w:abstractNumId w:val="9"/>
@@ -1216,6 +1346,9 @@
   </w:num>
   <w:num w:numId="18">
     <w:abstractNumId w:val="0"/>
+  </w:num>
+  <w:num w:numId="19">
+    <w:abstractNumId w:val="17"/>
   </w:num>
 </w:numbering>
 </file>
@@ -1392,6 +1525,9 @@
     <w:pPr>
       <w:keepNext/>
       <w:keepLines/>
+      <w:numPr>
+        <w:numId w:val="19"/>
+      </w:numPr>
       <w:spacing w:before="480" w:after="0"/>
       <w:outlineLvl w:val="0"/>
     </w:pPr>
@@ -1416,6 +1552,10 @@
     <w:pPr>
       <w:keepNext/>
       <w:keepLines/>
+      <w:numPr>
+        <w:ilvl w:val="1"/>
+        <w:numId w:val="19"/>
+      </w:numPr>
       <w:spacing w:before="200" w:after="0"/>
       <w:outlineLvl w:val="1"/>
     </w:pPr>
@@ -1440,6 +1580,10 @@
     <w:pPr>
       <w:keepNext/>
       <w:keepLines/>
+      <w:numPr>
+        <w:ilvl w:val="2"/>
+        <w:numId w:val="19"/>
+      </w:numPr>
       <w:spacing w:before="200" w:after="0"/>
       <w:outlineLvl w:val="2"/>
     </w:pPr>
@@ -1448,6 +1592,170 @@
       <w:b/>
       <w:bCs/>
       <w:color w:val="4F81BD" w:themeColor="accent1"/>
+    </w:rPr>
+  </w:style>
+  <w:style w:type="paragraph" w:styleId="Heading4">
+    <w:name w:val="heading 4"/>
+    <w:basedOn w:val="Normal"/>
+    <w:next w:val="Normal"/>
+    <w:link w:val="Heading4Char"/>
+    <w:uiPriority w:val="9"/>
+    <w:semiHidden/>
+    <w:unhideWhenUsed/>
+    <w:qFormat/>
+    <w:rsid w:val="00E75C8F"/>
+    <w:pPr>
+      <w:keepNext/>
+      <w:keepLines/>
+      <w:numPr>
+        <w:ilvl w:val="3"/>
+        <w:numId w:val="19"/>
+      </w:numPr>
+      <w:spacing w:before="200" w:after="0"/>
+      <w:outlineLvl w:val="3"/>
+    </w:pPr>
+    <w:rPr>
+      <w:rFonts w:asciiTheme="majorHAnsi" w:eastAsiaTheme="majorEastAsia" w:hAnsiTheme="majorHAnsi" w:cstheme="majorBidi"/>
+      <w:b/>
+      <w:bCs/>
+      <w:i/>
+      <w:iCs/>
+      <w:color w:val="4F81BD" w:themeColor="accent1"/>
+    </w:rPr>
+  </w:style>
+  <w:style w:type="paragraph" w:styleId="Heading5">
+    <w:name w:val="heading 5"/>
+    <w:basedOn w:val="Normal"/>
+    <w:next w:val="Normal"/>
+    <w:link w:val="Heading5Char"/>
+    <w:uiPriority w:val="9"/>
+    <w:semiHidden/>
+    <w:unhideWhenUsed/>
+    <w:qFormat/>
+    <w:rsid w:val="00E75C8F"/>
+    <w:pPr>
+      <w:keepNext/>
+      <w:keepLines/>
+      <w:numPr>
+        <w:ilvl w:val="4"/>
+        <w:numId w:val="19"/>
+      </w:numPr>
+      <w:spacing w:before="200" w:after="0"/>
+      <w:outlineLvl w:val="4"/>
+    </w:pPr>
+    <w:rPr>
+      <w:rFonts w:asciiTheme="majorHAnsi" w:eastAsiaTheme="majorEastAsia" w:hAnsiTheme="majorHAnsi" w:cstheme="majorBidi"/>
+      <w:color w:val="243F60" w:themeColor="accent1" w:themeShade="7F"/>
+    </w:rPr>
+  </w:style>
+  <w:style w:type="paragraph" w:styleId="Heading6">
+    <w:name w:val="heading 6"/>
+    <w:basedOn w:val="Normal"/>
+    <w:next w:val="Normal"/>
+    <w:link w:val="Heading6Char"/>
+    <w:uiPriority w:val="9"/>
+    <w:semiHidden/>
+    <w:unhideWhenUsed/>
+    <w:qFormat/>
+    <w:rsid w:val="00E75C8F"/>
+    <w:pPr>
+      <w:keepNext/>
+      <w:keepLines/>
+      <w:numPr>
+        <w:ilvl w:val="5"/>
+        <w:numId w:val="19"/>
+      </w:numPr>
+      <w:spacing w:before="200" w:after="0"/>
+      <w:outlineLvl w:val="5"/>
+    </w:pPr>
+    <w:rPr>
+      <w:rFonts w:asciiTheme="majorHAnsi" w:eastAsiaTheme="majorEastAsia" w:hAnsiTheme="majorHAnsi" w:cstheme="majorBidi"/>
+      <w:i/>
+      <w:iCs/>
+      <w:color w:val="243F60" w:themeColor="accent1" w:themeShade="7F"/>
+    </w:rPr>
+  </w:style>
+  <w:style w:type="paragraph" w:styleId="Heading7">
+    <w:name w:val="heading 7"/>
+    <w:basedOn w:val="Normal"/>
+    <w:next w:val="Normal"/>
+    <w:link w:val="Heading7Char"/>
+    <w:uiPriority w:val="9"/>
+    <w:semiHidden/>
+    <w:unhideWhenUsed/>
+    <w:qFormat/>
+    <w:rsid w:val="00E75C8F"/>
+    <w:pPr>
+      <w:keepNext/>
+      <w:keepLines/>
+      <w:numPr>
+        <w:ilvl w:val="6"/>
+        <w:numId w:val="19"/>
+      </w:numPr>
+      <w:spacing w:before="200" w:after="0"/>
+      <w:outlineLvl w:val="6"/>
+    </w:pPr>
+    <w:rPr>
+      <w:rFonts w:asciiTheme="majorHAnsi" w:eastAsiaTheme="majorEastAsia" w:hAnsiTheme="majorHAnsi" w:cstheme="majorBidi"/>
+      <w:i/>
+      <w:iCs/>
+      <w:color w:val="404040" w:themeColor="text1" w:themeTint="BF"/>
+    </w:rPr>
+  </w:style>
+  <w:style w:type="paragraph" w:styleId="Heading8">
+    <w:name w:val="heading 8"/>
+    <w:basedOn w:val="Normal"/>
+    <w:next w:val="Normal"/>
+    <w:link w:val="Heading8Char"/>
+    <w:uiPriority w:val="9"/>
+    <w:semiHidden/>
+    <w:unhideWhenUsed/>
+    <w:qFormat/>
+    <w:rsid w:val="00E75C8F"/>
+    <w:pPr>
+      <w:keepNext/>
+      <w:keepLines/>
+      <w:numPr>
+        <w:ilvl w:val="7"/>
+        <w:numId w:val="19"/>
+      </w:numPr>
+      <w:spacing w:before="200" w:after="0"/>
+      <w:outlineLvl w:val="7"/>
+    </w:pPr>
+    <w:rPr>
+      <w:rFonts w:asciiTheme="majorHAnsi" w:eastAsiaTheme="majorEastAsia" w:hAnsiTheme="majorHAnsi" w:cstheme="majorBidi"/>
+      <w:color w:val="404040" w:themeColor="text1" w:themeTint="BF"/>
+      <w:sz w:val="20"/>
+      <w:szCs w:val="20"/>
+    </w:rPr>
+  </w:style>
+  <w:style w:type="paragraph" w:styleId="Heading9">
+    <w:name w:val="heading 9"/>
+    <w:basedOn w:val="Normal"/>
+    <w:next w:val="Normal"/>
+    <w:link w:val="Heading9Char"/>
+    <w:uiPriority w:val="9"/>
+    <w:semiHidden/>
+    <w:unhideWhenUsed/>
+    <w:qFormat/>
+    <w:rsid w:val="00E75C8F"/>
+    <w:pPr>
+      <w:keepNext/>
+      <w:keepLines/>
+      <w:numPr>
+        <w:ilvl w:val="8"/>
+        <w:numId w:val="19"/>
+      </w:numPr>
+      <w:spacing w:before="200" w:after="0"/>
+      <w:outlineLvl w:val="8"/>
+    </w:pPr>
+    <w:rPr>
+      <w:rFonts w:asciiTheme="majorHAnsi" w:eastAsiaTheme="majorEastAsia" w:hAnsiTheme="majorHAnsi" w:cstheme="majorBidi"/>
+      <w:i/>
+      <w:iCs/>
+      <w:color w:val="404040" w:themeColor="text1" w:themeTint="BF"/>
+      <w:sz w:val="20"/>
+      <w:szCs w:val="20"/>
     </w:rPr>
   </w:style>
   <w:style w:type="character" w:default="1" w:styleId="DefaultParagraphFont">
@@ -1488,7 +1796,7 @@
       <w:rFonts w:eastAsiaTheme="minorEastAsia"/>
       <w:sz w:val="20"/>
       <w:szCs w:val="20"/>
-      <w:lang w:eastAsia="zh-CN"/>
+      <w:lang w:val="en-GB" w:eastAsia="zh-CN"/>
     </w:rPr>
     <w:tblPr>
       <w:tblInd w:w="0" w:type="dxa"/>
@@ -2101,6 +2409,92 @@
     </w:pPr>
     <w:rPr>
       <w:color w:val="auto"/>
+    </w:rPr>
+  </w:style>
+  <w:style w:type="character" w:customStyle="1" w:styleId="Heading4Char">
+    <w:name w:val="Heading 4 Char"/>
+    <w:basedOn w:val="DefaultParagraphFont"/>
+    <w:link w:val="Heading4"/>
+    <w:uiPriority w:val="9"/>
+    <w:semiHidden/>
+    <w:rsid w:val="00E75C8F"/>
+    <w:rPr>
+      <w:rFonts w:asciiTheme="majorHAnsi" w:eastAsiaTheme="majorEastAsia" w:hAnsiTheme="majorHAnsi" w:cstheme="majorBidi"/>
+      <w:b/>
+      <w:bCs/>
+      <w:i/>
+      <w:iCs/>
+      <w:color w:val="4F81BD" w:themeColor="accent1"/>
+    </w:rPr>
+  </w:style>
+  <w:style w:type="character" w:customStyle="1" w:styleId="Heading5Char">
+    <w:name w:val="Heading 5 Char"/>
+    <w:basedOn w:val="DefaultParagraphFont"/>
+    <w:link w:val="Heading5"/>
+    <w:uiPriority w:val="9"/>
+    <w:semiHidden/>
+    <w:rsid w:val="00E75C8F"/>
+    <w:rPr>
+      <w:rFonts w:asciiTheme="majorHAnsi" w:eastAsiaTheme="majorEastAsia" w:hAnsiTheme="majorHAnsi" w:cstheme="majorBidi"/>
+      <w:color w:val="243F60" w:themeColor="accent1" w:themeShade="7F"/>
+    </w:rPr>
+  </w:style>
+  <w:style w:type="character" w:customStyle="1" w:styleId="Heading6Char">
+    <w:name w:val="Heading 6 Char"/>
+    <w:basedOn w:val="DefaultParagraphFont"/>
+    <w:link w:val="Heading6"/>
+    <w:uiPriority w:val="9"/>
+    <w:semiHidden/>
+    <w:rsid w:val="00E75C8F"/>
+    <w:rPr>
+      <w:rFonts w:asciiTheme="majorHAnsi" w:eastAsiaTheme="majorEastAsia" w:hAnsiTheme="majorHAnsi" w:cstheme="majorBidi"/>
+      <w:i/>
+      <w:iCs/>
+      <w:color w:val="243F60" w:themeColor="accent1" w:themeShade="7F"/>
+    </w:rPr>
+  </w:style>
+  <w:style w:type="character" w:customStyle="1" w:styleId="Heading7Char">
+    <w:name w:val="Heading 7 Char"/>
+    <w:basedOn w:val="DefaultParagraphFont"/>
+    <w:link w:val="Heading7"/>
+    <w:uiPriority w:val="9"/>
+    <w:semiHidden/>
+    <w:rsid w:val="00E75C8F"/>
+    <w:rPr>
+      <w:rFonts w:asciiTheme="majorHAnsi" w:eastAsiaTheme="majorEastAsia" w:hAnsiTheme="majorHAnsi" w:cstheme="majorBidi"/>
+      <w:i/>
+      <w:iCs/>
+      <w:color w:val="404040" w:themeColor="text1" w:themeTint="BF"/>
+    </w:rPr>
+  </w:style>
+  <w:style w:type="character" w:customStyle="1" w:styleId="Heading8Char">
+    <w:name w:val="Heading 8 Char"/>
+    <w:basedOn w:val="DefaultParagraphFont"/>
+    <w:link w:val="Heading8"/>
+    <w:uiPriority w:val="9"/>
+    <w:semiHidden/>
+    <w:rsid w:val="00E75C8F"/>
+    <w:rPr>
+      <w:rFonts w:asciiTheme="majorHAnsi" w:eastAsiaTheme="majorEastAsia" w:hAnsiTheme="majorHAnsi" w:cstheme="majorBidi"/>
+      <w:color w:val="404040" w:themeColor="text1" w:themeTint="BF"/>
+      <w:sz w:val="20"/>
+      <w:szCs w:val="20"/>
+    </w:rPr>
+  </w:style>
+  <w:style w:type="character" w:customStyle="1" w:styleId="Heading9Char">
+    <w:name w:val="Heading 9 Char"/>
+    <w:basedOn w:val="DefaultParagraphFont"/>
+    <w:link w:val="Heading9"/>
+    <w:uiPriority w:val="9"/>
+    <w:semiHidden/>
+    <w:rsid w:val="00E75C8F"/>
+    <w:rPr>
+      <w:rFonts w:asciiTheme="majorHAnsi" w:eastAsiaTheme="majorEastAsia" w:hAnsiTheme="majorHAnsi" w:cstheme="majorBidi"/>
+      <w:i/>
+      <w:iCs/>
+      <w:color w:val="404040" w:themeColor="text1" w:themeTint="BF"/>
+      <w:sz w:val="20"/>
+      <w:szCs w:val="20"/>
     </w:rPr>
   </w:style>
 </w:styles>
@@ -2278,6 +2672,9 @@
     <w:pPr>
       <w:keepNext/>
       <w:keepLines/>
+      <w:numPr>
+        <w:numId w:val="19"/>
+      </w:numPr>
       <w:spacing w:before="480" w:after="0"/>
       <w:outlineLvl w:val="0"/>
     </w:pPr>
@@ -2302,6 +2699,10 @@
     <w:pPr>
       <w:keepNext/>
       <w:keepLines/>
+      <w:numPr>
+        <w:ilvl w:val="1"/>
+        <w:numId w:val="19"/>
+      </w:numPr>
       <w:spacing w:before="200" w:after="0"/>
       <w:outlineLvl w:val="1"/>
     </w:pPr>
@@ -2326,6 +2727,10 @@
     <w:pPr>
       <w:keepNext/>
       <w:keepLines/>
+      <w:numPr>
+        <w:ilvl w:val="2"/>
+        <w:numId w:val="19"/>
+      </w:numPr>
       <w:spacing w:before="200" w:after="0"/>
       <w:outlineLvl w:val="2"/>
     </w:pPr>
@@ -2334,6 +2739,170 @@
       <w:b/>
       <w:bCs/>
       <w:color w:val="4F81BD" w:themeColor="accent1"/>
+    </w:rPr>
+  </w:style>
+  <w:style w:type="paragraph" w:styleId="Heading4">
+    <w:name w:val="heading 4"/>
+    <w:basedOn w:val="Normal"/>
+    <w:next w:val="Normal"/>
+    <w:link w:val="Heading4Char"/>
+    <w:uiPriority w:val="9"/>
+    <w:semiHidden/>
+    <w:unhideWhenUsed/>
+    <w:qFormat/>
+    <w:rsid w:val="00E75C8F"/>
+    <w:pPr>
+      <w:keepNext/>
+      <w:keepLines/>
+      <w:numPr>
+        <w:ilvl w:val="3"/>
+        <w:numId w:val="19"/>
+      </w:numPr>
+      <w:spacing w:before="200" w:after="0"/>
+      <w:outlineLvl w:val="3"/>
+    </w:pPr>
+    <w:rPr>
+      <w:rFonts w:asciiTheme="majorHAnsi" w:eastAsiaTheme="majorEastAsia" w:hAnsiTheme="majorHAnsi" w:cstheme="majorBidi"/>
+      <w:b/>
+      <w:bCs/>
+      <w:i/>
+      <w:iCs/>
+      <w:color w:val="4F81BD" w:themeColor="accent1"/>
+    </w:rPr>
+  </w:style>
+  <w:style w:type="paragraph" w:styleId="Heading5">
+    <w:name w:val="heading 5"/>
+    <w:basedOn w:val="Normal"/>
+    <w:next w:val="Normal"/>
+    <w:link w:val="Heading5Char"/>
+    <w:uiPriority w:val="9"/>
+    <w:semiHidden/>
+    <w:unhideWhenUsed/>
+    <w:qFormat/>
+    <w:rsid w:val="00E75C8F"/>
+    <w:pPr>
+      <w:keepNext/>
+      <w:keepLines/>
+      <w:numPr>
+        <w:ilvl w:val="4"/>
+        <w:numId w:val="19"/>
+      </w:numPr>
+      <w:spacing w:before="200" w:after="0"/>
+      <w:outlineLvl w:val="4"/>
+    </w:pPr>
+    <w:rPr>
+      <w:rFonts w:asciiTheme="majorHAnsi" w:eastAsiaTheme="majorEastAsia" w:hAnsiTheme="majorHAnsi" w:cstheme="majorBidi"/>
+      <w:color w:val="243F60" w:themeColor="accent1" w:themeShade="7F"/>
+    </w:rPr>
+  </w:style>
+  <w:style w:type="paragraph" w:styleId="Heading6">
+    <w:name w:val="heading 6"/>
+    <w:basedOn w:val="Normal"/>
+    <w:next w:val="Normal"/>
+    <w:link w:val="Heading6Char"/>
+    <w:uiPriority w:val="9"/>
+    <w:semiHidden/>
+    <w:unhideWhenUsed/>
+    <w:qFormat/>
+    <w:rsid w:val="00E75C8F"/>
+    <w:pPr>
+      <w:keepNext/>
+      <w:keepLines/>
+      <w:numPr>
+        <w:ilvl w:val="5"/>
+        <w:numId w:val="19"/>
+      </w:numPr>
+      <w:spacing w:before="200" w:after="0"/>
+      <w:outlineLvl w:val="5"/>
+    </w:pPr>
+    <w:rPr>
+      <w:rFonts w:asciiTheme="majorHAnsi" w:eastAsiaTheme="majorEastAsia" w:hAnsiTheme="majorHAnsi" w:cstheme="majorBidi"/>
+      <w:i/>
+      <w:iCs/>
+      <w:color w:val="243F60" w:themeColor="accent1" w:themeShade="7F"/>
+    </w:rPr>
+  </w:style>
+  <w:style w:type="paragraph" w:styleId="Heading7">
+    <w:name w:val="heading 7"/>
+    <w:basedOn w:val="Normal"/>
+    <w:next w:val="Normal"/>
+    <w:link w:val="Heading7Char"/>
+    <w:uiPriority w:val="9"/>
+    <w:semiHidden/>
+    <w:unhideWhenUsed/>
+    <w:qFormat/>
+    <w:rsid w:val="00E75C8F"/>
+    <w:pPr>
+      <w:keepNext/>
+      <w:keepLines/>
+      <w:numPr>
+        <w:ilvl w:val="6"/>
+        <w:numId w:val="19"/>
+      </w:numPr>
+      <w:spacing w:before="200" w:after="0"/>
+      <w:outlineLvl w:val="6"/>
+    </w:pPr>
+    <w:rPr>
+      <w:rFonts w:asciiTheme="majorHAnsi" w:eastAsiaTheme="majorEastAsia" w:hAnsiTheme="majorHAnsi" w:cstheme="majorBidi"/>
+      <w:i/>
+      <w:iCs/>
+      <w:color w:val="404040" w:themeColor="text1" w:themeTint="BF"/>
+    </w:rPr>
+  </w:style>
+  <w:style w:type="paragraph" w:styleId="Heading8">
+    <w:name w:val="heading 8"/>
+    <w:basedOn w:val="Normal"/>
+    <w:next w:val="Normal"/>
+    <w:link w:val="Heading8Char"/>
+    <w:uiPriority w:val="9"/>
+    <w:semiHidden/>
+    <w:unhideWhenUsed/>
+    <w:qFormat/>
+    <w:rsid w:val="00E75C8F"/>
+    <w:pPr>
+      <w:keepNext/>
+      <w:keepLines/>
+      <w:numPr>
+        <w:ilvl w:val="7"/>
+        <w:numId w:val="19"/>
+      </w:numPr>
+      <w:spacing w:before="200" w:after="0"/>
+      <w:outlineLvl w:val="7"/>
+    </w:pPr>
+    <w:rPr>
+      <w:rFonts w:asciiTheme="majorHAnsi" w:eastAsiaTheme="majorEastAsia" w:hAnsiTheme="majorHAnsi" w:cstheme="majorBidi"/>
+      <w:color w:val="404040" w:themeColor="text1" w:themeTint="BF"/>
+      <w:sz w:val="20"/>
+      <w:szCs w:val="20"/>
+    </w:rPr>
+  </w:style>
+  <w:style w:type="paragraph" w:styleId="Heading9">
+    <w:name w:val="heading 9"/>
+    <w:basedOn w:val="Normal"/>
+    <w:next w:val="Normal"/>
+    <w:link w:val="Heading9Char"/>
+    <w:uiPriority w:val="9"/>
+    <w:semiHidden/>
+    <w:unhideWhenUsed/>
+    <w:qFormat/>
+    <w:rsid w:val="00E75C8F"/>
+    <w:pPr>
+      <w:keepNext/>
+      <w:keepLines/>
+      <w:numPr>
+        <w:ilvl w:val="8"/>
+        <w:numId w:val="19"/>
+      </w:numPr>
+      <w:spacing w:before="200" w:after="0"/>
+      <w:outlineLvl w:val="8"/>
+    </w:pPr>
+    <w:rPr>
+      <w:rFonts w:asciiTheme="majorHAnsi" w:eastAsiaTheme="majorEastAsia" w:hAnsiTheme="majorHAnsi" w:cstheme="majorBidi"/>
+      <w:i/>
+      <w:iCs/>
+      <w:color w:val="404040" w:themeColor="text1" w:themeTint="BF"/>
+      <w:sz w:val="20"/>
+      <w:szCs w:val="20"/>
     </w:rPr>
   </w:style>
   <w:style w:type="character" w:default="1" w:styleId="DefaultParagraphFont">
@@ -2374,7 +2943,7 @@
       <w:rFonts w:eastAsiaTheme="minorEastAsia"/>
       <w:sz w:val="20"/>
       <w:szCs w:val="20"/>
-      <w:lang w:eastAsia="zh-CN"/>
+      <w:lang w:val="en-GB" w:eastAsia="zh-CN"/>
     </w:rPr>
     <w:tblPr>
       <w:tblInd w:w="0" w:type="dxa"/>
@@ -2987,6 +3556,92 @@
     </w:pPr>
     <w:rPr>
       <w:color w:val="auto"/>
+    </w:rPr>
+  </w:style>
+  <w:style w:type="character" w:customStyle="1" w:styleId="Heading4Char">
+    <w:name w:val="Heading 4 Char"/>
+    <w:basedOn w:val="DefaultParagraphFont"/>
+    <w:link w:val="Heading4"/>
+    <w:uiPriority w:val="9"/>
+    <w:semiHidden/>
+    <w:rsid w:val="00E75C8F"/>
+    <w:rPr>
+      <w:rFonts w:asciiTheme="majorHAnsi" w:eastAsiaTheme="majorEastAsia" w:hAnsiTheme="majorHAnsi" w:cstheme="majorBidi"/>
+      <w:b/>
+      <w:bCs/>
+      <w:i/>
+      <w:iCs/>
+      <w:color w:val="4F81BD" w:themeColor="accent1"/>
+    </w:rPr>
+  </w:style>
+  <w:style w:type="character" w:customStyle="1" w:styleId="Heading5Char">
+    <w:name w:val="Heading 5 Char"/>
+    <w:basedOn w:val="DefaultParagraphFont"/>
+    <w:link w:val="Heading5"/>
+    <w:uiPriority w:val="9"/>
+    <w:semiHidden/>
+    <w:rsid w:val="00E75C8F"/>
+    <w:rPr>
+      <w:rFonts w:asciiTheme="majorHAnsi" w:eastAsiaTheme="majorEastAsia" w:hAnsiTheme="majorHAnsi" w:cstheme="majorBidi"/>
+      <w:color w:val="243F60" w:themeColor="accent1" w:themeShade="7F"/>
+    </w:rPr>
+  </w:style>
+  <w:style w:type="character" w:customStyle="1" w:styleId="Heading6Char">
+    <w:name w:val="Heading 6 Char"/>
+    <w:basedOn w:val="DefaultParagraphFont"/>
+    <w:link w:val="Heading6"/>
+    <w:uiPriority w:val="9"/>
+    <w:semiHidden/>
+    <w:rsid w:val="00E75C8F"/>
+    <w:rPr>
+      <w:rFonts w:asciiTheme="majorHAnsi" w:eastAsiaTheme="majorEastAsia" w:hAnsiTheme="majorHAnsi" w:cstheme="majorBidi"/>
+      <w:i/>
+      <w:iCs/>
+      <w:color w:val="243F60" w:themeColor="accent1" w:themeShade="7F"/>
+    </w:rPr>
+  </w:style>
+  <w:style w:type="character" w:customStyle="1" w:styleId="Heading7Char">
+    <w:name w:val="Heading 7 Char"/>
+    <w:basedOn w:val="DefaultParagraphFont"/>
+    <w:link w:val="Heading7"/>
+    <w:uiPriority w:val="9"/>
+    <w:semiHidden/>
+    <w:rsid w:val="00E75C8F"/>
+    <w:rPr>
+      <w:rFonts w:asciiTheme="majorHAnsi" w:eastAsiaTheme="majorEastAsia" w:hAnsiTheme="majorHAnsi" w:cstheme="majorBidi"/>
+      <w:i/>
+      <w:iCs/>
+      <w:color w:val="404040" w:themeColor="text1" w:themeTint="BF"/>
+    </w:rPr>
+  </w:style>
+  <w:style w:type="character" w:customStyle="1" w:styleId="Heading8Char">
+    <w:name w:val="Heading 8 Char"/>
+    <w:basedOn w:val="DefaultParagraphFont"/>
+    <w:link w:val="Heading8"/>
+    <w:uiPriority w:val="9"/>
+    <w:semiHidden/>
+    <w:rsid w:val="00E75C8F"/>
+    <w:rPr>
+      <w:rFonts w:asciiTheme="majorHAnsi" w:eastAsiaTheme="majorEastAsia" w:hAnsiTheme="majorHAnsi" w:cstheme="majorBidi"/>
+      <w:color w:val="404040" w:themeColor="text1" w:themeTint="BF"/>
+      <w:sz w:val="20"/>
+      <w:szCs w:val="20"/>
+    </w:rPr>
+  </w:style>
+  <w:style w:type="character" w:customStyle="1" w:styleId="Heading9Char">
+    <w:name w:val="Heading 9 Char"/>
+    <w:basedOn w:val="DefaultParagraphFont"/>
+    <w:link w:val="Heading9"/>
+    <w:uiPriority w:val="9"/>
+    <w:semiHidden/>
+    <w:rsid w:val="00E75C8F"/>
+    <w:rPr>
+      <w:rFonts w:asciiTheme="majorHAnsi" w:eastAsiaTheme="majorEastAsia" w:hAnsiTheme="majorHAnsi" w:cstheme="majorBidi"/>
+      <w:i/>
+      <w:iCs/>
+      <w:color w:val="404040" w:themeColor="text1" w:themeTint="BF"/>
+      <w:sz w:val="20"/>
+      <w:szCs w:val="20"/>
     </w:rPr>
   </w:style>
 </w:styles>

</xml_diff>